<commit_message>
see readme.md for update
</commit_message>
<xml_diff>
--- a/NamePlate.docx
+++ b/NamePlate.docx
@@ -642,8 +642,6 @@
             </w:r>
           </w:p>
         </w:tc>
-        <w:bookmarkStart w:id="0" w:name="_GoBack"/>
-        <w:bookmarkEnd w:id="0"/>
       </w:tr>
       <w:tr>
         <w:trPr>
@@ -966,6 +964,8 @@
                 <w:szCs w:val="22"/>
               </w:rPr>
             </w:pPr>
+            <w:bookmarkStart w:id="0" w:name="_GoBack"/>
+            <w:bookmarkEnd w:id="0"/>
           </w:p>
         </w:tc>
         <w:tc>
@@ -3492,7 +3492,7 @@
     <w:p/>
     <w:sectPr>
       <w:type w:val="continuous"/>
-      <w:pgSz w:w="12240" w:h="15840"/>
+      <w:pgSz w:w="11907" w:h="16839" w:code="9"/>
       <w:pgMar w:top="1440" w:right="1080" w:bottom="1440" w:left="540" w:header="720" w:footer="720" w:gutter="0"/>
       <w:cols w:space="360"/>
       <w:docGrid w:linePitch="360"/>

</xml_diff>